<commit_message>
Documentation and PPT Update
</commit_message>
<xml_diff>
--- a/source/NeoCortexApi/Documents/ScalarEncoderwithBuckets.docx
+++ b/source/NeoCortexApi/Documents/ScalarEncoderwithBuckets.docx
@@ -297,56 +297,16 @@
         <w:t>—</w:t>
       </w:r>
       <w:r>
-        <w:rPr>
-          <w:lang w:val="en-IN"/>
-        </w:rPr>
         <w:t xml:space="preserve"> </w:t>
       </w:r>
       <w:r>
-        <w:t xml:space="preserve">In real-life situations, </w:t>
-      </w:r>
-      <w:r>
-        <w:t>Scalar encoders with buckets are useful in a variety of real-world scenarios where continuous quantities must be represented as discrete values. This is frequently the case in machine learning and data analysis, when you may want to convert a continuous characteristic such as age, temperature, or height into a categorical feature that may be used in a model or algorithm. Sensor data analysis is one common application for scalar encoders. This</w:t>
-      </w:r>
-      <w:r>
-        <w:t xml:space="preserve"> paper evaluates </w:t>
-      </w:r>
-      <w:r>
-        <w:t>t</w:t>
-      </w:r>
-      <w:r>
-        <w:t>he limitations of the Scalar Encoder and how they can be addressed by combining the Scalar Encoder with Buckets, for example, convert continuous input values to a discrete number of buckets, resulting in low precision when encoding data. It is less versatile and difficult to adapt to varied datasets because it requires the user to manually alter parameters such as the number of buckets, min/max values, and radius, and it does not support periodic encoding of values, which can be an issue for some datasets. So we use the bucket concept to overcome them.</w:t>
-      </w:r>
-    </w:p>
-    <w:p>
-      <w:pPr>
-        <w:pStyle w:val="Abstract"/>
-        <w:rPr>
-          <w:i/>
-          <w:iCs/>
-        </w:rPr>
-      </w:pPr>
-      <w:r>
-        <w:rPr>
-          <w:i/>
-          <w:iCs/>
-        </w:rPr>
-        <w:t>Keywords- Hierarchical Temporal Memory (HTM),</w:t>
-      </w:r>
-      <w:r>
-        <w:rPr>
-          <w:i/>
-          <w:iCs/>
-          <w:lang w:val="en-IN"/>
-        </w:rPr>
-        <w:t xml:space="preserve"> Sparse Distributed representations (SDRs),</w:t>
-      </w:r>
-      <w:r>
-        <w:rPr>
-          <w:i/>
-          <w:iCs/>
-        </w:rPr>
-        <w:t xml:space="preserve"> neocortex, numeric, array</w:t>
+        <w:t xml:space="preserve">Scalar encoders with buckets are useful in a variety of real-world scenarios where continuous values must be represented as discrete values. This is frequently used in case machine learning and data analysis, like to convert a continuous characteristic such as age, temperature, or height into a categorical feature that may be used in a model or algorithm. Sensor data analysis is one common application for scalar encoders. Without Buckets concept it is less versatile, Limited Precision and Lack of adaptability. Which means there will be limited accuracy of the scalar encoder results from the mapping of continuous input values to a discrete set of data and less adaptable with more difficult to modify to different datasets because it requires the user to set parameters like the number of min/max values, and radius. Moreover </w:t>
+      </w:r>
+      <w:r>
+        <w:t>,</w:t>
+      </w:r>
+      <w:r>
+        <w:t>Non-periodic encoding is a limitation of the Scalar Encoder that may be problematic for particular Input data’s. So, this paper evaluates the limitations of the Scalar Encoder and how they can be addressed by combining the Scalar Encoder with Buckets.</w:t>
       </w:r>
     </w:p>
     <w:p>
@@ -3053,31 +3013,52 @@
           <w:sz w:val="18"/>
           <w:szCs w:val="18"/>
         </w:rPr>
-        <w:t>GetFirstOnBit:</w:t>
-      </w:r>
-      <w:r>
-        <w:rPr>
-          <w:sz w:val="18"/>
-          <w:szCs w:val="18"/>
-        </w:rPr>
-        <w:t xml:space="preserve"> The bit offset of the first bit to be set in the encoder output is returned.</w:t>
-      </w:r>
-    </w:p>
-    <w:p>
-      <w:pPr>
-        <w:jc w:val="both"/>
-        <w:rPr>
-          <w:sz w:val="18"/>
-          <w:szCs w:val="18"/>
-        </w:rPr>
-      </w:pPr>
-      <w:r>
-        <w:rPr>
-          <w:sz w:val="18"/>
-          <w:szCs w:val="18"/>
-        </w:rPr>
-        <w:t>As the encoded output wraps around in periodic encoders, this can be a negative value.</w:t>
-      </w:r>
+        <w:t>GenerateRangeDescription</w:t>
+      </w:r>
+      <w:r>
+        <w:rPr>
+          <w:sz w:val="18"/>
+          <w:szCs w:val="18"/>
+        </w:rPr>
+        <w:t>:</w:t>
+      </w:r>
+      <w:r>
+        <w:rPr>
+          <w:sz w:val="18"/>
+          <w:szCs w:val="18"/>
+        </w:rPr>
+        <w:t xml:space="preserve"> </w:t>
+      </w:r>
+      <w:r>
+        <w:rPr>
+          <w:sz w:val="18"/>
+          <w:szCs w:val="18"/>
+        </w:rPr>
+        <w:t>The</w:t>
+      </w:r>
+      <w:r>
+        <w:rPr>
+          <w:sz w:val="18"/>
+          <w:szCs w:val="18"/>
+        </w:rPr>
+        <w:t xml:space="preserve"> </w:t>
+      </w:r>
+      <w:r>
+        <w:rPr>
+          <w:sz w:val="18"/>
+          <w:szCs w:val="18"/>
+        </w:rPr>
+        <w:t>GenerateRangeDescription method generates a description of the bucket ranges used to encode the input data, which can help users understand the encoding scheme and adjust the parameters as needed. This increases the flexibility of the Scalar Encoder with Buckets and makes it easier to adapt to different datasets.</w:t>
+      </w:r>
+    </w:p>
+    <w:p>
+      <w:pPr>
+        <w:jc w:val="both"/>
+        <w:rPr>
+          <w:sz w:val="18"/>
+          <w:szCs w:val="18"/>
+        </w:rPr>
+      </w:pPr>
     </w:p>
     <w:p>
       <w:pPr>
@@ -3094,14 +3075,174 @@
           <w:sz w:val="18"/>
           <w:szCs w:val="18"/>
         </w:rPr>
-        <w:t>GenerateRangeDescription</w:t>
-      </w:r>
-      <w:r>
-        <w:rPr>
-          <w:sz w:val="18"/>
-          <w:szCs w:val="18"/>
-        </w:rPr>
-        <w:t>: create a description from a range's text description.</w:t>
+        <w:t>GetBucketIndex</w:t>
+      </w:r>
+      <w:r>
+        <w:rPr>
+          <w:sz w:val="18"/>
+          <w:szCs w:val="18"/>
+        </w:rPr>
+        <w:t>:</w:t>
+      </w:r>
+      <w:r>
+        <w:rPr>
+          <w:sz w:val="18"/>
+          <w:szCs w:val="18"/>
+        </w:rPr>
+        <w:t xml:space="preserve"> </w:t>
+      </w:r>
+      <w:r>
+        <w:rPr>
+          <w:sz w:val="18"/>
+          <w:szCs w:val="18"/>
+        </w:rPr>
+        <w:t xml:space="preserve">The Scalar Encoder with Buckets provides an improved encoding scheme compared to the Scalar Encoder by using continuous ranges of buckets instead of individual buckets. </w:t>
+      </w:r>
+    </w:p>
+    <w:p>
+      <w:pPr>
+        <w:jc w:val="both"/>
+        <w:rPr>
+          <w:sz w:val="18"/>
+          <w:szCs w:val="18"/>
+        </w:rPr>
+      </w:pPr>
+      <w:r>
+        <w:rPr>
+          <w:sz w:val="18"/>
+          <w:szCs w:val="18"/>
+        </w:rPr>
+        <w:t>The GetBucketIndex method returns the index of the bucket range that an input value belongs to, allowing for a more efficient encoding of data.</w:t>
+      </w:r>
+    </w:p>
+    <w:p>
+      <w:pPr>
+        <w:jc w:val="both"/>
+        <w:rPr>
+          <w:sz w:val="18"/>
+          <w:szCs w:val="18"/>
+        </w:rPr>
+      </w:pPr>
+      <w:r>
+        <w:rPr>
+          <w:sz w:val="18"/>
+          <w:szCs w:val="18"/>
+        </w:rPr>
+        <w:lastRenderedPageBreak/>
+        <w:t>The GetBucketIndex method returns the index of the bucket range that an input value belongs to, allowing for a more efficient encoding of data.</w:t>
+      </w:r>
+      <w:r>
+        <w:rPr>
+          <w:sz w:val="18"/>
+          <w:szCs w:val="18"/>
+        </w:rPr>
+        <w:t xml:space="preserve"> </w:t>
+      </w:r>
+      <w:r>
+        <w:rPr>
+          <w:sz w:val="18"/>
+          <w:szCs w:val="18"/>
+        </w:rPr>
+        <w:t>Subclasses must override this.</w:t>
+      </w:r>
+    </w:p>
+    <w:p>
+      <w:pPr>
+        <w:jc w:val="both"/>
+        <w:rPr>
+          <w:sz w:val="18"/>
+          <w:szCs w:val="18"/>
+        </w:rPr>
+      </w:pPr>
+      <w:r>
+        <w:rPr>
+          <w:sz w:val="18"/>
+          <w:szCs w:val="18"/>
+        </w:rPr>
+        <w:t>returns a list of things, one for every bucket that this encoder has specified.</w:t>
+      </w:r>
+    </w:p>
+    <w:p>
+      <w:pPr>
+        <w:jc w:val="both"/>
+        <w:rPr>
+          <w:sz w:val="18"/>
+          <w:szCs w:val="18"/>
+        </w:rPr>
+      </w:pPr>
+      <w:r>
+        <w:rPr>
+          <w:sz w:val="18"/>
+          <w:szCs w:val="18"/>
+        </w:rPr>
+        <w:t xml:space="preserve">Each item represents the value assigned to that bucket; it has the same structure as the input that would be returned by the </w:t>
+      </w:r>
+      <w:r>
+        <w:rPr>
+          <w:sz w:val="18"/>
+          <w:szCs w:val="18"/>
+        </w:rPr>
+        <w:t>GetBucketInfo</w:t>
+      </w:r>
+      <w:r>
+        <w:rPr>
+          <w:sz w:val="18"/>
+          <w:szCs w:val="18"/>
+        </w:rPr>
+        <w:t xml:space="preserve"> </w:t>
+      </w:r>
+      <w:r>
+        <w:rPr>
+          <w:sz w:val="18"/>
+          <w:szCs w:val="18"/>
+        </w:rPr>
+        <w:t>method.</w:t>
+      </w:r>
+    </w:p>
+    <w:p>
+      <w:pPr>
+        <w:jc w:val="both"/>
+        <w:rPr>
+          <w:sz w:val="18"/>
+          <w:szCs w:val="18"/>
+        </w:rPr>
+      </w:pPr>
+      <w:r>
+        <w:rPr>
+          <w:sz w:val="18"/>
+          <w:szCs w:val="18"/>
+        </w:rPr>
+        <w:t xml:space="preserve">If all you need are the bucket data, this call is quicker than </w:t>
+      </w:r>
+      <w:r>
+        <w:rPr>
+          <w:sz w:val="18"/>
+          <w:szCs w:val="18"/>
+        </w:rPr>
+        <w:t>calling: meth:’. GetBucketInfo</w:t>
+      </w:r>
+      <w:r>
+        <w:rPr>
+          <w:sz w:val="18"/>
+          <w:szCs w:val="18"/>
+        </w:rPr>
+        <w:t>' on each bucket separately.</w:t>
+      </w:r>
+    </w:p>
+    <w:p>
+      <w:pPr>
+        <w:jc w:val="both"/>
+        <w:rPr>
+          <w:sz w:val="18"/>
+          <w:szCs w:val="18"/>
+        </w:rPr>
+      </w:pPr>
+      <w:r>
+        <w:rPr>
+          <w:sz w:val="18"/>
+          <w:szCs w:val="18"/>
+        </w:rPr>
+        <w:t>return: a list of things, each item corresponding to a bucket's value.</w:t>
       </w:r>
     </w:p>
     <w:p>
@@ -3119,124 +3260,8 @@
           <w:sz w:val="18"/>
           <w:szCs w:val="18"/>
         </w:rPr>
-        <w:t>GetBucketIndex</w:t>
-      </w:r>
-      <w:r>
-        <w:rPr>
-          <w:sz w:val="18"/>
-          <w:szCs w:val="18"/>
-        </w:rPr>
-        <w:t>: Subclasses must override this.</w:t>
-      </w:r>
-    </w:p>
-    <w:p>
-      <w:pPr>
-        <w:jc w:val="both"/>
-        <w:rPr>
-          <w:sz w:val="18"/>
-          <w:szCs w:val="18"/>
-        </w:rPr>
-      </w:pPr>
-      <w:r>
-        <w:rPr>
-          <w:sz w:val="18"/>
-          <w:szCs w:val="18"/>
-        </w:rPr>
-        <w:t>returns a list of things, one for every bucket that this encoder has specified.</w:t>
-      </w:r>
-    </w:p>
-    <w:p>
-      <w:pPr>
-        <w:jc w:val="both"/>
-        <w:rPr>
-          <w:sz w:val="18"/>
-          <w:szCs w:val="18"/>
-        </w:rPr>
-      </w:pPr>
-      <w:r>
-        <w:rPr>
-          <w:sz w:val="18"/>
-          <w:szCs w:val="18"/>
-        </w:rPr>
-        <w:t xml:space="preserve">Each item represents the value assigned to that bucket; it has the same structure as the input that would be returned by the </w:t>
-      </w:r>
-      <w:r>
-        <w:rPr>
-          <w:sz w:val="18"/>
-          <w:szCs w:val="18"/>
-        </w:rPr>
-        <w:t>GetBucketInfo</w:t>
-      </w:r>
-      <w:r>
-        <w:rPr>
-          <w:sz w:val="18"/>
-          <w:szCs w:val="18"/>
-        </w:rPr>
-        <w:t xml:space="preserve"> </w:t>
-      </w:r>
-      <w:r>
-        <w:rPr>
-          <w:sz w:val="18"/>
-          <w:szCs w:val="18"/>
-        </w:rPr>
-        <w:t>method.</w:t>
-      </w:r>
-    </w:p>
-    <w:p>
-      <w:pPr>
-        <w:jc w:val="both"/>
-        <w:rPr>
-          <w:sz w:val="18"/>
-          <w:szCs w:val="18"/>
-        </w:rPr>
-      </w:pPr>
-      <w:r>
-        <w:rPr>
-          <w:sz w:val="18"/>
-          <w:szCs w:val="18"/>
-        </w:rPr>
-        <w:t xml:space="preserve">If all you need are the bucket data, this call is quicker than </w:t>
-      </w:r>
-      <w:r>
-        <w:rPr>
-          <w:sz w:val="18"/>
-          <w:szCs w:val="18"/>
-        </w:rPr>
-        <w:t>calling: meth:’. GetBucketInfo</w:t>
-      </w:r>
-      <w:r>
-        <w:rPr>
-          <w:sz w:val="18"/>
-          <w:szCs w:val="18"/>
-        </w:rPr>
-        <w:t>' on each bucket separately.</w:t>
-      </w:r>
-    </w:p>
-    <w:p>
-      <w:pPr>
-        <w:jc w:val="both"/>
-        <w:rPr>
-          <w:sz w:val="18"/>
-          <w:szCs w:val="18"/>
-        </w:rPr>
-      </w:pPr>
-      <w:r>
-        <w:rPr>
-          <w:sz w:val="18"/>
-          <w:szCs w:val="18"/>
-        </w:rPr>
-        <w:lastRenderedPageBreak/>
-        <w:t>return: a list of things, each item corresponding to a bucket's value.</w:t>
-      </w:r>
-    </w:p>
-    <w:p>
-      <w:pPr>
-        <w:jc w:val="both"/>
-        <w:rPr>
-          <w:sz w:val="18"/>
-          <w:szCs w:val="18"/>
-        </w:rPr>
-      </w:pPr>
+        <w:t>Ge</w:t>
+      </w:r>
       <w:r>
         <w:rPr>
           <w:b/>
@@ -3244,145 +3269,145 @@
           <w:sz w:val="18"/>
           <w:szCs w:val="18"/>
         </w:rPr>
-        <w:t>Ge</w:t>
-      </w:r>
-      <w:r>
+        <w:t>tBucketValue:</w:t>
+      </w:r>
+      <w:r>
+        <w:rPr>
+          <w:sz w:val="18"/>
+          <w:szCs w:val="18"/>
+        </w:rPr>
+        <w:t xml:space="preserve"> Set the value of the bucket at the given index to the given value.</w:t>
+      </w:r>
+      <w:r>
+        <w:t xml:space="preserve"> </w:t>
+      </w:r>
+      <w:r>
+        <w:rPr>
+          <w:sz w:val="18"/>
+          <w:szCs w:val="18"/>
+        </w:rPr>
+        <w:t>A scalar encoder with buckets contains a GetBucketValues method that receives an input value and returns the bottom and upper bounds of the bucket in which it falls. The approach looks for edge cases first, including NaN and infinity values as well as numbers outside the encoder's range.</w:t>
+      </w:r>
+    </w:p>
+    <w:p>
+      <w:pPr>
+        <w:jc w:val="both"/>
+        <w:rPr>
+          <w:sz w:val="18"/>
+          <w:szCs w:val="18"/>
+        </w:rPr>
+      </w:pPr>
+      <w:r>
+        <w:rPr>
+          <w:sz w:val="18"/>
+          <w:szCs w:val="18"/>
+        </w:rPr>
+        <w:t>The method then sets the bucket count to 100 and determines each bucket's width by dividing the encoder's range of values by the bucket count. When it detects any invalid bucket widths, such as infinity, NaN, or negative values, it throws an exception.</w:t>
+      </w:r>
+    </w:p>
+    <w:p>
+      <w:pPr>
+        <w:jc w:val="both"/>
+        <w:rPr>
+          <w:sz w:val="18"/>
+          <w:szCs w:val="18"/>
+        </w:rPr>
+      </w:pPr>
+    </w:p>
+    <w:p>
+      <w:pPr>
+        <w:jc w:val="both"/>
+        <w:rPr>
+          <w:sz w:val="18"/>
+          <w:szCs w:val="18"/>
+        </w:rPr>
+      </w:pPr>
+      <w:r>
+        <w:rPr>
+          <w:sz w:val="18"/>
+          <w:szCs w:val="18"/>
+        </w:rPr>
+        <w:t>By subtracting the minimum value of the encoder from the input value, dividing the result by the bucket width, and rounding to the closest integer, the algorithm then determines the index of the bucket into which the input value belongs.</w:t>
+      </w:r>
+    </w:p>
+    <w:p>
+      <w:pPr>
+        <w:jc w:val="both"/>
+        <w:rPr>
+          <w:sz w:val="18"/>
+          <w:szCs w:val="18"/>
+        </w:rPr>
+      </w:pPr>
+    </w:p>
+    <w:p>
+      <w:pPr>
+        <w:jc w:val="both"/>
+        <w:rPr>
+          <w:sz w:val="18"/>
+          <w:szCs w:val="18"/>
+        </w:rPr>
+      </w:pPr>
+      <w:r>
+        <w:rPr>
+          <w:sz w:val="18"/>
+          <w:szCs w:val="18"/>
+        </w:rPr>
+        <w:t>Then, it determines the bucket's lower and upper bounds by multiplying the bucket index by the bucket width, adding the encoder's lowest value to determine the lower bound, and adding the width to get the upper bound.</w:t>
+      </w:r>
+    </w:p>
+    <w:p>
+      <w:pPr>
+        <w:jc w:val="both"/>
+        <w:rPr>
+          <w:sz w:val="18"/>
+          <w:szCs w:val="18"/>
+        </w:rPr>
+      </w:pPr>
+    </w:p>
+    <w:p>
+      <w:pPr>
+        <w:jc w:val="both"/>
+        <w:rPr>
+          <w:sz w:val="18"/>
+          <w:szCs w:val="18"/>
+        </w:rPr>
+      </w:pPr>
+      <w:r>
+        <w:rPr>
+          <w:sz w:val="18"/>
+          <w:szCs w:val="18"/>
+        </w:rPr>
+        <w:t>The procedure then produces an array with double values representing the bucket's lower and upper boundaries.</w:t>
+      </w:r>
+    </w:p>
+    <w:p>
+      <w:pPr>
+        <w:jc w:val="both"/>
+        <w:rPr>
+          <w:sz w:val="18"/>
+          <w:szCs w:val="18"/>
+        </w:rPr>
+      </w:pPr>
+    </w:p>
+    <w:p>
+      <w:pPr>
+        <w:jc w:val="both"/>
         <w:rPr>
           <w:b/>
           <w:bCs/>
           <w:sz w:val="18"/>
           <w:szCs w:val="18"/>
         </w:rPr>
-        <w:t>tBucketValue:</w:t>
-      </w:r>
-      <w:r>
-        <w:rPr>
-          <w:sz w:val="18"/>
-          <w:szCs w:val="18"/>
-        </w:rPr>
-        <w:t xml:space="preserve"> Set the value of the bucket at the given index to the given value.</w:t>
-      </w:r>
-      <w:r>
-        <w:t xml:space="preserve"> </w:t>
-      </w:r>
-      <w:r>
-        <w:rPr>
-          <w:sz w:val="18"/>
-          <w:szCs w:val="18"/>
-        </w:rPr>
-        <w:t>A scalar encoder with buckets contains a GetBucketValues method that receives an input value and returns the bottom and upper bounds of the bucket in which it falls. The approach looks for edge cases first, including NaN and infinity values as well as numbers outside the encoder's range.</w:t>
-      </w:r>
-    </w:p>
-    <w:p>
-      <w:pPr>
-        <w:jc w:val="both"/>
-        <w:rPr>
-          <w:sz w:val="18"/>
-          <w:szCs w:val="18"/>
-        </w:rPr>
-      </w:pPr>
-      <w:r>
-        <w:rPr>
-          <w:sz w:val="18"/>
-          <w:szCs w:val="18"/>
-        </w:rPr>
-        <w:t>The method then sets the bucket count to 100 and determines each bucket's width by dividing the encoder's range of values by the bucket count. When it detects any invalid bucket widths, such as infinity, NaN, or negative values, it throws an exception.</w:t>
-      </w:r>
-    </w:p>
-    <w:p>
-      <w:pPr>
-        <w:jc w:val="both"/>
-        <w:rPr>
-          <w:sz w:val="18"/>
-          <w:szCs w:val="18"/>
-        </w:rPr>
-      </w:pPr>
-    </w:p>
-    <w:p>
-      <w:pPr>
-        <w:jc w:val="both"/>
-        <w:rPr>
-          <w:sz w:val="18"/>
-          <w:szCs w:val="18"/>
-        </w:rPr>
-      </w:pPr>
-      <w:r>
-        <w:rPr>
-          <w:sz w:val="18"/>
-          <w:szCs w:val="18"/>
-        </w:rPr>
-        <w:t>By subtracting the minimum value of the encoder from the input value, dividing the result by the bucket width, and rounding to the closest integer, the algorithm then determines the index of the bucket into which the input value belongs.</w:t>
-      </w:r>
-    </w:p>
-    <w:p>
-      <w:pPr>
-        <w:jc w:val="both"/>
-        <w:rPr>
-          <w:sz w:val="18"/>
-          <w:szCs w:val="18"/>
-        </w:rPr>
-      </w:pPr>
-    </w:p>
-    <w:p>
-      <w:pPr>
-        <w:jc w:val="both"/>
-        <w:rPr>
-          <w:sz w:val="18"/>
-          <w:szCs w:val="18"/>
-        </w:rPr>
-      </w:pPr>
-      <w:r>
-        <w:rPr>
-          <w:sz w:val="18"/>
-          <w:szCs w:val="18"/>
-        </w:rPr>
-        <w:t>Then, it determines the bucket's lower and upper bounds by multiplying the bucket index by the bucket width, adding the encoder's lowest value to determine the lower bound, and adding the width to get the upper bound.</w:t>
-      </w:r>
-    </w:p>
-    <w:p>
-      <w:pPr>
-        <w:jc w:val="both"/>
-        <w:rPr>
-          <w:sz w:val="18"/>
-          <w:szCs w:val="18"/>
-        </w:rPr>
-      </w:pPr>
-    </w:p>
-    <w:p>
-      <w:pPr>
-        <w:jc w:val="both"/>
-        <w:rPr>
-          <w:sz w:val="18"/>
-          <w:szCs w:val="18"/>
-        </w:rPr>
-      </w:pPr>
-      <w:r>
-        <w:rPr>
-          <w:sz w:val="18"/>
-          <w:szCs w:val="18"/>
-        </w:rPr>
-        <w:t>The procedure then produces an array with double values representing the bucket's lower and upper boundaries.</w:t>
-      </w:r>
-    </w:p>
-    <w:p>
-      <w:pPr>
-        <w:jc w:val="both"/>
-        <w:rPr>
-          <w:sz w:val="18"/>
-          <w:szCs w:val="18"/>
-        </w:rPr>
-      </w:pPr>
-    </w:p>
-    <w:p>
-      <w:pPr>
-        <w:jc w:val="both"/>
+      </w:pPr>
+      <w:r>
         <w:rPr>
           <w:b/>
           <w:bCs/>
           <w:sz w:val="18"/>
           <w:szCs w:val="18"/>
         </w:rPr>
-      </w:pPr>
+        <w:t>GetBucketInfo:</w:t>
+      </w:r>
       <w:r>
         <w:rPr>
           <w:b/>
@@ -3390,8 +3415,209 @@
           <w:sz w:val="18"/>
           <w:szCs w:val="18"/>
         </w:rPr>
-        <w:t>GetBucketInfo:</w:t>
-      </w:r>
+        <w:t xml:space="preserve"> </w:t>
+      </w:r>
+      <w:r>
+        <w:rPr>
+          <w:sz w:val="18"/>
+          <w:szCs w:val="18"/>
+        </w:rPr>
+        <w:t>The information about the associated bucket in the scalar encoder is included in an int array that is returned by the GetBucketInfo method, which accepts a double input value.</w:t>
+      </w:r>
+    </w:p>
+    <w:p>
+      <w:pPr>
+        <w:jc w:val="both"/>
+        <w:rPr>
+          <w:sz w:val="18"/>
+          <w:szCs w:val="18"/>
+        </w:rPr>
+      </w:pPr>
+    </w:p>
+    <w:p>
+      <w:pPr>
+        <w:jc w:val="both"/>
+        <w:rPr>
+          <w:sz w:val="18"/>
+          <w:szCs w:val="18"/>
+        </w:rPr>
+      </w:pPr>
+      <w:r>
+        <w:rPr>
+          <w:sz w:val="18"/>
+          <w:szCs w:val="18"/>
+        </w:rPr>
+        <w:t>By determining if the input value is more than the maximum value or less than the minimum value, the input value is first clipped to the range of the scalar encoder.</w:t>
+      </w:r>
+    </w:p>
+    <w:p>
+      <w:pPr>
+        <w:jc w:val="both"/>
+        <w:rPr>
+          <w:sz w:val="18"/>
+          <w:szCs w:val="18"/>
+        </w:rPr>
+      </w:pPr>
+    </w:p>
+    <w:p>
+      <w:pPr>
+        <w:jc w:val="both"/>
+        <w:rPr>
+          <w:sz w:val="18"/>
+          <w:szCs w:val="18"/>
+        </w:rPr>
+      </w:pPr>
+      <w:r>
+        <w:rPr>
+          <w:sz w:val="18"/>
+          <w:szCs w:val="18"/>
+        </w:rPr>
+        <w:t>After dividing the encoder's range into N buckets, the algorithm determines which bucket the input value belongs to before calculating the index of that bucket. As the bucket index is determined by dividing by integers, it will always be an integer.</w:t>
+      </w:r>
+    </w:p>
+    <w:p>
+      <w:pPr>
+        <w:jc w:val="both"/>
+        <w:rPr>
+          <w:sz w:val="18"/>
+          <w:szCs w:val="18"/>
+        </w:rPr>
+      </w:pPr>
+    </w:p>
+    <w:p>
+      <w:pPr>
+        <w:jc w:val="both"/>
+        <w:rPr>
+          <w:sz w:val="18"/>
+          <w:szCs w:val="18"/>
+        </w:rPr>
+      </w:pPr>
+      <w:r>
+        <w:rPr>
+          <w:sz w:val="18"/>
+          <w:szCs w:val="18"/>
+        </w:rPr>
+        <w:t>The algorithm then determines the center of the bucket by multiplying the bucket's initial value by half its width.</w:t>
+      </w:r>
+      <w:r>
+        <w:t xml:space="preserve"> </w:t>
+      </w:r>
+      <w:r>
+        <w:rPr>
+          <w:sz w:val="18"/>
+          <w:szCs w:val="18"/>
+        </w:rPr>
+        <w:t>Moreover, it determines the bucket's beginning and ending values.</w:t>
+      </w:r>
+    </w:p>
+    <w:p>
+      <w:pPr>
+        <w:jc w:val="both"/>
+        <w:rPr>
+          <w:sz w:val="18"/>
+          <w:szCs w:val="18"/>
+        </w:rPr>
+      </w:pPr>
+    </w:p>
+    <w:p>
+      <w:pPr>
+        <w:jc w:val="both"/>
+        <w:rPr>
+          <w:sz w:val="18"/>
+          <w:szCs w:val="18"/>
+        </w:rPr>
+      </w:pPr>
+      <w:r>
+        <w:rPr>
+          <w:sz w:val="18"/>
+          <w:szCs w:val="18"/>
+        </w:rPr>
+        <w:t>In the case of a periodic encoder, the approach wraps the bucket index if it exceeds N buckets. Then, accounting for the periodicity of the encoder, it determines the distances to the closest bucket edges. The center of the bucket is determined by the method using the nearest edge.</w:t>
+      </w:r>
+    </w:p>
+    <w:p>
+      <w:pPr>
+        <w:jc w:val="both"/>
+        <w:rPr>
+          <w:sz w:val="18"/>
+          <w:szCs w:val="18"/>
+        </w:rPr>
+      </w:pPr>
+    </w:p>
+    <w:p>
+      <w:pPr>
+        <w:jc w:val="both"/>
+        <w:rPr>
+          <w:sz w:val="18"/>
+          <w:szCs w:val="18"/>
+        </w:rPr>
+      </w:pPr>
+      <w:r>
+        <w:rPr>
+          <w:sz w:val="18"/>
+          <w:szCs w:val="18"/>
+        </w:rPr>
+        <w:t>A rounded bucket center value, rounded bucket starting value, rounded bucket ending value, and an int array with the bucket index are all included in the method's final output. These values can be used to represent the input value in the scalar encoder as an array of binary digits.</w:t>
+      </w:r>
+    </w:p>
+    <w:p>
+      <w:pPr>
+        <w:jc w:val="both"/>
+        <w:rPr>
+          <w:sz w:val="18"/>
+          <w:szCs w:val="18"/>
+        </w:rPr>
+      </w:pPr>
+    </w:p>
+    <w:p>
+      <w:pPr>
+        <w:jc w:val="both"/>
+        <w:rPr>
+          <w:sz w:val="18"/>
+          <w:szCs w:val="18"/>
+        </w:rPr>
+      </w:pPr>
+      <w:r>
+        <w:rPr>
+          <w:sz w:val="18"/>
+          <w:szCs w:val="18"/>
+        </w:rPr>
+        <w:t>An encoder is a program that converts a value to a sparse distributed representation.</w:t>
+      </w:r>
+    </w:p>
+    <w:p>
+      <w:pPr>
+        <w:jc w:val="both"/>
+        <w:rPr>
+          <w:sz w:val="18"/>
+          <w:szCs w:val="18"/>
+        </w:rPr>
+      </w:pPr>
+      <w:r>
+        <w:rPr>
+          <w:sz w:val="18"/>
+          <w:szCs w:val="18"/>
+        </w:rPr>
+        <w:t>This is the foundation class for encoders that are OPF compatible. For use in locations like the SDR Classifier, the OPF requires that values be represented as a scalar value.</w:t>
+      </w:r>
+    </w:p>
+    <w:p>
+      <w:pPr>
+        <w:jc w:val="both"/>
+        <w:rPr>
+          <w:sz w:val="18"/>
+          <w:szCs w:val="18"/>
+        </w:rPr>
+      </w:pPr>
+    </w:p>
+    <w:p>
+      <w:pPr>
+        <w:jc w:val="both"/>
+        <w:rPr>
+          <w:sz w:val="18"/>
+          <w:szCs w:val="18"/>
+        </w:rPr>
+      </w:pPr>
       <w:r>
         <w:rPr>
           <w:b/>
@@ -3399,207 +3625,6 @@
           <w:sz w:val="18"/>
           <w:szCs w:val="18"/>
         </w:rPr>
-        <w:t xml:space="preserve"> </w:t>
-      </w:r>
-      <w:r>
-        <w:rPr>
-          <w:sz w:val="18"/>
-          <w:szCs w:val="18"/>
-        </w:rPr>
-        <w:t>The information about the associated bucket in the scalar encoder is included in an int array that is returned by the GetBucketInfo method, which accepts a double input value.</w:t>
-      </w:r>
-    </w:p>
-    <w:p>
-      <w:pPr>
-        <w:jc w:val="both"/>
-        <w:rPr>
-          <w:sz w:val="18"/>
-          <w:szCs w:val="18"/>
-        </w:rPr>
-      </w:pPr>
-    </w:p>
-    <w:p>
-      <w:pPr>
-        <w:jc w:val="both"/>
-        <w:rPr>
-          <w:sz w:val="18"/>
-          <w:szCs w:val="18"/>
-        </w:rPr>
-      </w:pPr>
-      <w:r>
-        <w:rPr>
-          <w:sz w:val="18"/>
-          <w:szCs w:val="18"/>
-        </w:rPr>
-        <w:t>By determining if the input value is more than the maximum value or less than the minimum value, the input value is first clipped to the range of the scalar encoder.</w:t>
-      </w:r>
-    </w:p>
-    <w:p>
-      <w:pPr>
-        <w:jc w:val="both"/>
-        <w:rPr>
-          <w:sz w:val="18"/>
-          <w:szCs w:val="18"/>
-        </w:rPr>
-      </w:pPr>
-    </w:p>
-    <w:p>
-      <w:pPr>
-        <w:jc w:val="both"/>
-        <w:rPr>
-          <w:sz w:val="18"/>
-          <w:szCs w:val="18"/>
-        </w:rPr>
-      </w:pPr>
-      <w:r>
-        <w:rPr>
-          <w:sz w:val="18"/>
-          <w:szCs w:val="18"/>
-        </w:rPr>
-        <w:t>After dividing the encoder's range into N buckets, the algorithm determines which bucket the input value belongs to before calculating the index of that bucket. As the bucket index is determined by dividing by integers, it will always be an integer.</w:t>
-      </w:r>
-    </w:p>
-    <w:p>
-      <w:pPr>
-        <w:jc w:val="both"/>
-        <w:rPr>
-          <w:sz w:val="18"/>
-          <w:szCs w:val="18"/>
-        </w:rPr>
-      </w:pPr>
-    </w:p>
-    <w:p>
-      <w:pPr>
-        <w:jc w:val="both"/>
-        <w:rPr>
-          <w:sz w:val="18"/>
-          <w:szCs w:val="18"/>
-        </w:rPr>
-      </w:pPr>
-      <w:r>
-        <w:rPr>
-          <w:sz w:val="18"/>
-          <w:szCs w:val="18"/>
-        </w:rPr>
-        <w:t>The algorithm then determines the center of the bucket by multiplying the bucket's initial value by half its width.</w:t>
-      </w:r>
-      <w:r>
-        <w:t xml:space="preserve"> </w:t>
-      </w:r>
-      <w:r>
-        <w:rPr>
-          <w:sz w:val="18"/>
-          <w:szCs w:val="18"/>
-        </w:rPr>
-        <w:t>Moreover, it determines the bucket's beginning and ending values.</w:t>
-      </w:r>
-    </w:p>
-    <w:p>
-      <w:pPr>
-        <w:jc w:val="both"/>
-        <w:rPr>
-          <w:sz w:val="18"/>
-          <w:szCs w:val="18"/>
-        </w:rPr>
-      </w:pPr>
-    </w:p>
-    <w:p>
-      <w:pPr>
-        <w:jc w:val="both"/>
-        <w:rPr>
-          <w:sz w:val="18"/>
-          <w:szCs w:val="18"/>
-        </w:rPr>
-      </w:pPr>
-      <w:r>
-        <w:rPr>
-          <w:sz w:val="18"/>
-          <w:szCs w:val="18"/>
-        </w:rPr>
-        <w:t>In the case of a periodic encoder, the approach wraps the bucket index if it exceeds N buckets. Then, accounting for the periodicity of the encoder, it determines the distances to the closest bucket edges. The center of the bucket is determined by the method using the nearest edge.</w:t>
-      </w:r>
-    </w:p>
-    <w:p>
-      <w:pPr>
-        <w:jc w:val="both"/>
-        <w:rPr>
-          <w:sz w:val="18"/>
-          <w:szCs w:val="18"/>
-        </w:rPr>
-      </w:pPr>
-    </w:p>
-    <w:p>
-      <w:pPr>
-        <w:jc w:val="both"/>
-        <w:rPr>
-          <w:sz w:val="18"/>
-          <w:szCs w:val="18"/>
-        </w:rPr>
-      </w:pPr>
-      <w:r>
-        <w:rPr>
-          <w:sz w:val="18"/>
-          <w:szCs w:val="18"/>
-        </w:rPr>
-        <w:t>A rounded bucket center value, rounded bucket starting value, rounded bucket ending value, and an int array with the bucket index are all included in the method's final output. These values can be used to represent the input value in the scalar encoder as an array of binary digits.</w:t>
-      </w:r>
-    </w:p>
-    <w:p>
-      <w:pPr>
-        <w:jc w:val="both"/>
-        <w:rPr>
-          <w:sz w:val="18"/>
-          <w:szCs w:val="18"/>
-        </w:rPr>
-      </w:pPr>
-    </w:p>
-    <w:p>
-      <w:pPr>
-        <w:jc w:val="both"/>
-        <w:rPr>
-          <w:sz w:val="18"/>
-          <w:szCs w:val="18"/>
-        </w:rPr>
-      </w:pPr>
-      <w:r>
-        <w:rPr>
-          <w:sz w:val="18"/>
-          <w:szCs w:val="18"/>
-        </w:rPr>
-        <w:t>An encoder is a program that converts a value to a sparse distributed representation.</w:t>
-      </w:r>
-    </w:p>
-    <w:p>
-      <w:pPr>
-        <w:jc w:val="both"/>
-        <w:rPr>
-          <w:sz w:val="18"/>
-          <w:szCs w:val="18"/>
-        </w:rPr>
-      </w:pPr>
-      <w:r>
-        <w:rPr>
-          <w:sz w:val="18"/>
-          <w:szCs w:val="18"/>
-        </w:rPr>
-        <w:t>This is the foundation class for encoders that are OPF compatible. For use in locations like the SDR Classifier, the OPF requires that values be represented as a scalar value.</w:t>
-      </w:r>
-    </w:p>
-    <w:p>
-      <w:pPr>
-        <w:jc w:val="both"/>
-        <w:rPr>
-          <w:sz w:val="18"/>
-          <w:szCs w:val="18"/>
-        </w:rPr>
-      </w:pPr>
-      <w:r>
-        <w:rPr>
-          <w:b/>
-          <w:bCs/>
-          <w:sz w:val="18"/>
-          <w:szCs w:val="18"/>
-        </w:rPr>
         <w:t>EncodeIntoArray</w:t>
       </w:r>
       <w:r>
@@ -3607,7 +3632,35 @@
           <w:sz w:val="18"/>
           <w:szCs w:val="18"/>
         </w:rPr>
-        <w:t xml:space="preserve">: encodes </w:t>
+        <w:t xml:space="preserve">: </w:t>
+      </w:r>
+      <w:r>
+        <w:rPr>
+          <w:sz w:val="18"/>
+          <w:szCs w:val="18"/>
+        </w:rPr>
+        <w:t>T</w:t>
+      </w:r>
+      <w:r>
+        <w:rPr>
+          <w:sz w:val="18"/>
+          <w:szCs w:val="18"/>
+        </w:rPr>
+        <w:t xml:space="preserve">he method EncodeIntoArray in the Scalar Encoder with Buckets maps input values to continuous ranges of buckets instead of individual buckets, allowing for better precision in encoding data. </w:t>
+      </w:r>
+      <w:r>
+        <w:rPr>
+          <w:sz w:val="18"/>
+          <w:szCs w:val="18"/>
+        </w:rPr>
+        <w:t xml:space="preserve">It </w:t>
+      </w:r>
+      <w:r>
+        <w:rPr>
+          <w:sz w:val="18"/>
+          <w:szCs w:val="18"/>
+        </w:rPr>
+        <w:t xml:space="preserve">encodes </w:t>
       </w:r>
       <w:r>
         <w:rPr>
@@ -3784,6 +3837,15 @@
         </w:rPr>
         <w:t xml:space="preserve"> encoded form.</w:t>
       </w:r>
+    </w:p>
+    <w:p>
+      <w:pPr>
+        <w:jc w:val="both"/>
+        <w:rPr>
+          <w:sz w:val="18"/>
+          <w:szCs w:val="18"/>
+        </w:rPr>
+      </w:pPr>
     </w:p>
     <w:p>
       <w:pPr>
@@ -4036,7 +4098,6 @@
         <w:rPr>
           <w:sz w:val="18"/>
           <w:szCs w:val="18"/>
-          <w:lang w:val="en-IN"/>
         </w:rPr>
       </w:pPr>
       <w:r>
@@ -4056,6 +4117,25 @@
         </w:rPr>
         <w:t xml:space="preserve"> </w:t>
       </w:r>
+    </w:p>
+    <w:p>
+      <w:pPr>
+        <w:jc w:val="both"/>
+        <w:rPr>
+          <w:sz w:val="18"/>
+          <w:szCs w:val="18"/>
+        </w:rPr>
+      </w:pPr>
+    </w:p>
+    <w:p>
+      <w:pPr>
+        <w:jc w:val="both"/>
+        <w:rPr>
+          <w:sz w:val="18"/>
+          <w:szCs w:val="18"/>
+          <w:lang w:val="en-IN"/>
+        </w:rPr>
+      </w:pPr>
       <w:r>
         <w:rPr>
           <w:sz w:val="18"/>
@@ -4122,7 +4202,16 @@
           <w:szCs w:val="18"/>
           <w:lang w:val="en-IN"/>
         </w:rPr>
-        <w:t xml:space="preserve"> class instance with a range of 0 to 100 with periodicity set to true. Asserting that the created string descriptions match the anticipated values, it then generates three separate lists of value ranges.</w:t>
+        <w:t xml:space="preserve"> class instance with a range of 0 to 100 with periodicity set to true. Asserting that the </w:t>
+      </w:r>
+      <w:r>
+        <w:rPr>
+          <w:sz w:val="18"/>
+          <w:szCs w:val="18"/>
+          <w:lang w:val="en-IN"/>
+        </w:rPr>
+        <w:lastRenderedPageBreak/>
+        <w:t>created string descriptions match the anticipated values, it then generates three separate lists of value ranges.</w:t>
       </w:r>
     </w:p>
     <w:p>
@@ -4206,16 +4295,7 @@
           <w:szCs w:val="18"/>
           <w:lang w:val="en-IN"/>
         </w:rPr>
-        <w:t xml:space="preserve">Two ranges are specified in the third test case: 1.0 to 1.0 and 5.0 to 6.0. The two ranges are separated by a comma, and the intended string description is "1.00, 5.00-6.00," which represents the first </w:t>
-      </w:r>
-      <w:r>
-        <w:rPr>
-          <w:sz w:val="18"/>
-          <w:szCs w:val="18"/>
-          <w:lang w:val="en-IN"/>
-        </w:rPr>
-        <w:lastRenderedPageBreak/>
-        <w:t>range as a single value and the second range as its lower and upper bounds formatted to two decimal places.</w:t>
+        <w:t>Two ranges are specified in the third test case: 1.0 to 1.0 and 5.0 to 6.0. The two ranges are separated by a comma, and the intended string description is "1.00, 5.00-6.00," which represents the first range as a single value and the second range as its lower and upper bounds formatted to two decimal places.</w:t>
       </w:r>
     </w:p>
     <w:p>
@@ -4724,7 +4804,15 @@
           <w:szCs w:val="18"/>
           <w:lang w:val="en-IN"/>
         </w:rPr>
-        <w:t>ue. It uses the EncodeIntoArray function to retrieve the intended array for each input value, then compares it to the actual array it gets using the same method.</w:t>
+        <w:t xml:space="preserve">ue. It uses the EncodeIntoArray function to retrieve the intended array for </w:t>
+      </w:r>
+      <w:r>
+        <w:rPr>
+          <w:sz w:val="18"/>
+          <w:szCs w:val="18"/>
+          <w:lang w:val="en-IN"/>
+        </w:rPr>
+        <w:t>each input value, then compares it to the actual array it gets using the same method.</w:t>
       </w:r>
     </w:p>
     <w:p>
@@ -4815,13 +4903,6 @@
     <w:p>
       <w:pPr>
         <w:jc w:val="both"/>
-        <w:rPr>
-          <w:sz w:val="18"/>
-          <w:szCs w:val="18"/>
-          <w:lang w:val="en-IN"/>
-        </w:rPr>
-      </w:pPr>
-      <w:r>
         <w:rPr>
           <w:b/>
           <w:bCs/>
@@ -4829,8 +4910,7 @@
           <w:szCs w:val="18"/>
           <w:lang w:val="en-IN"/>
         </w:rPr>
-        <w:t>GetTopDownMapping:</w:t>
-      </w:r>
+      </w:pPr>
       <w:r>
         <w:rPr>
           <w:b/>
@@ -4839,108 +4919,9 @@
           <w:szCs w:val="18"/>
           <w:lang w:val="en-IN"/>
         </w:rPr>
-        <w:t xml:space="preserve"> </w:t>
-      </w:r>
-      <w:r>
-        <w:rPr>
-          <w:sz w:val="18"/>
-          <w:szCs w:val="18"/>
-          <w:lang w:val="en-IN"/>
-        </w:rPr>
-        <w:t>The top-down mapping of the input value to the encoder's buckets is represented via an integer array in this code by the private method _getTopDownMapping.</w:t>
-      </w:r>
-    </w:p>
-    <w:p>
-      <w:pPr>
-        <w:jc w:val="both"/>
-        <w:rPr>
-          <w:sz w:val="18"/>
-          <w:szCs w:val="18"/>
-          <w:lang w:val="en-IN"/>
-        </w:rPr>
-      </w:pPr>
-    </w:p>
-    <w:p>
-      <w:pPr>
-        <w:jc w:val="both"/>
-        <w:rPr>
-          <w:sz w:val="18"/>
-          <w:szCs w:val="18"/>
-          <w:lang w:val="en-IN"/>
-        </w:rPr>
-      </w:pPr>
-      <w:r>
-        <w:rPr>
-          <w:sz w:val="18"/>
-          <w:szCs w:val="18"/>
-          <w:lang w:val="en-IN"/>
-        </w:rPr>
-        <w:t xml:space="preserve">The three arguments required by the method are input, a Boolean flag indicating whether the encoder is periodic or not, Periodic, and </w:t>
-      </w:r>
-      <w:r>
-        <w:rPr>
-          <w:sz w:val="18"/>
-          <w:szCs w:val="18"/>
-          <w:lang w:val="en-IN"/>
-        </w:rPr>
-        <w:t>N</w:t>
-      </w:r>
-      <w:r>
-        <w:rPr>
-          <w:sz w:val="18"/>
-          <w:szCs w:val="18"/>
-          <w:lang w:val="en-IN"/>
-        </w:rPr>
-        <w:t>umBuckets, which denotes the number of buckets in the encoder.</w:t>
-      </w:r>
-    </w:p>
-    <w:p>
-      <w:pPr>
-        <w:jc w:val="both"/>
-        <w:rPr>
-          <w:sz w:val="18"/>
-          <w:szCs w:val="18"/>
-          <w:lang w:val="en-IN"/>
-        </w:rPr>
-      </w:pPr>
-    </w:p>
-    <w:p>
-      <w:pPr>
-        <w:jc w:val="both"/>
-        <w:rPr>
-          <w:sz w:val="18"/>
-          <w:szCs w:val="18"/>
-          <w:lang w:val="en-IN"/>
-        </w:rPr>
-      </w:pPr>
-      <w:r>
-        <w:rPr>
-          <w:sz w:val="18"/>
-          <w:szCs w:val="18"/>
-          <w:lang w:val="en-IN"/>
-        </w:rPr>
-        <w:t>If Periodic is true, the method first determines the bucket index that the input belongs in before determining the bucket width as 1/</w:t>
-      </w:r>
-      <w:r>
-        <w:rPr>
-          <w:sz w:val="18"/>
-          <w:szCs w:val="18"/>
-          <w:lang w:val="en-IN"/>
-        </w:rPr>
-        <w:t>N</w:t>
-      </w:r>
-      <w:r>
-        <w:rPr>
-          <w:sz w:val="18"/>
-          <w:szCs w:val="18"/>
-          <w:lang w:val="en-IN"/>
-        </w:rPr>
-        <w:t>umBuckets. After that, it loops through each bucket, measures the distance between the input and the one being used, and either sets the appropriate mapping value to 1 (if the distance is less than or equal to half the bucket width) or 0 (if it is greater than that distance).</w:t>
-      </w:r>
-    </w:p>
-    <w:p>
-      <w:pPr>
-        <w:jc w:val="both"/>
+        <w:t>GetTopDownMapping:</w:t>
+      </w:r>
+      <w:r>
         <w:rPr>
           <w:b/>
           <w:bCs/>
@@ -4948,74 +4929,12 @@
           <w:szCs w:val="18"/>
           <w:lang w:val="en-IN"/>
         </w:rPr>
-      </w:pPr>
-    </w:p>
-    <w:p>
-      <w:pPr>
-        <w:jc w:val="both"/>
-        <w:rPr>
-          <w:sz w:val="18"/>
-          <w:szCs w:val="18"/>
-          <w:lang w:val="en-IN"/>
-        </w:rPr>
-      </w:pPr>
-      <w:r>
-        <w:rPr>
-          <w:sz w:val="18"/>
-          <w:szCs w:val="18"/>
-          <w:lang w:val="en-IN"/>
-        </w:rPr>
-        <w:t>If Periodic is false, the method first checks whether the radius parameter is set. If it's not, it calculates the radius as half the bucket width. It then calculates the index of the bucket that the input falls into, and loops through all the buckets. For each bucket, it calculates the distance between the input and the start of the bucket, and sets the corresponding mapping value to 1 if the distance is less than or equal to half the bucket width, or 0 otherwise.</w:t>
-      </w:r>
-    </w:p>
-    <w:p>
-      <w:pPr>
-        <w:jc w:val="both"/>
-        <w:rPr>
-          <w:sz w:val="18"/>
-          <w:szCs w:val="18"/>
-          <w:lang w:val="en-IN"/>
-        </w:rPr>
-      </w:pPr>
-    </w:p>
-    <w:p>
-      <w:pPr>
-        <w:jc w:val="both"/>
-        <w:rPr>
-          <w:sz w:val="18"/>
-          <w:szCs w:val="18"/>
-          <w:lang w:val="en-IN"/>
-        </w:rPr>
-      </w:pPr>
-      <w:r>
-        <w:rPr>
-          <w:sz w:val="18"/>
-          <w:szCs w:val="18"/>
-          <w:lang w:val="en-IN"/>
-        </w:rPr>
-        <w:t>Finally, the method returns the mapping array representing the top-down mapping of the input value to the encoder's buckets.</w:t>
-      </w:r>
-    </w:p>
-    <w:p>
-      <w:pPr>
-        <w:jc w:val="both"/>
-        <w:rPr>
-          <w:sz w:val="18"/>
-          <w:szCs w:val="18"/>
-          <w:lang w:val="en-IN"/>
-        </w:rPr>
-      </w:pPr>
-    </w:p>
-    <w:p>
-      <w:pPr>
-        <w:jc w:val="both"/>
-        <w:rPr>
-          <w:sz w:val="18"/>
-          <w:szCs w:val="18"/>
-          <w:lang w:val="en-IN"/>
-        </w:rPr>
-      </w:pPr>
-      <w:r>
+        <w:t xml:space="preserve"> </w:t>
+      </w:r>
+    </w:p>
+    <w:p>
+      <w:pPr>
+        <w:jc w:val="both"/>
         <w:rPr>
           <w:b/>
           <w:bCs/>
@@ -5023,261 +4942,500 @@
           <w:szCs w:val="18"/>
           <w:lang w:val="en-IN"/>
         </w:rPr>
-        <w:t>TestGetBucketInfo:</w:t>
-      </w:r>
-      <w:r>
-        <w:t xml:space="preserve"> </w:t>
-      </w:r>
-      <w:r>
-        <w:rPr>
-          <w:sz w:val="18"/>
-          <w:szCs w:val="18"/>
-          <w:lang w:val="en-IN"/>
-        </w:rPr>
-        <w:t xml:space="preserve">The code is a unit test for the </w:t>
-      </w:r>
-      <w:r>
-        <w:rPr>
-          <w:sz w:val="18"/>
-          <w:szCs w:val="18"/>
-          <w:lang w:val="en-IN"/>
-        </w:rPr>
-        <w:t>Scalar Encoder</w:t>
-      </w:r>
-      <w:r>
-        <w:rPr>
-          <w:sz w:val="18"/>
-          <w:szCs w:val="18"/>
-          <w:lang w:val="en-IN"/>
-        </w:rPr>
-        <w:t xml:space="preserve"> </w:t>
-      </w:r>
-      <w:r>
-        <w:rPr>
-          <w:sz w:val="18"/>
-          <w:szCs w:val="18"/>
-          <w:lang w:val="en-IN"/>
-        </w:rPr>
-        <w:t>class</w:t>
-      </w:r>
-      <w:r>
-        <w:rPr>
-          <w:sz w:val="18"/>
-          <w:szCs w:val="18"/>
-          <w:lang w:val="en-IN"/>
-        </w:rPr>
-        <w:t xml:space="preserve"> GetBucketInfo function. Using a number of binary bits, the </w:t>
-      </w:r>
-      <w:r>
-        <w:rPr>
-          <w:sz w:val="18"/>
-          <w:szCs w:val="18"/>
-          <w:lang w:val="en-IN"/>
-        </w:rPr>
-        <w:t>Scalar Encoder</w:t>
-      </w:r>
-      <w:r>
-        <w:rPr>
-          <w:sz w:val="18"/>
-          <w:szCs w:val="18"/>
-          <w:lang w:val="en-IN"/>
-        </w:rPr>
-        <w:t xml:space="preserve"> is used to encode scalar values into a sparse distributed representation (SDR). A scalar value is passed into the GetBucketInfo method, which returns details about the bucket into which the data belongs.</w:t>
-      </w:r>
-    </w:p>
-    <w:p>
-      <w:pPr>
-        <w:jc w:val="both"/>
-        <w:rPr>
-          <w:sz w:val="18"/>
-          <w:szCs w:val="18"/>
-          <w:lang w:val="en-IN"/>
-        </w:rPr>
-      </w:pPr>
-    </w:p>
-    <w:p>
-      <w:pPr>
-        <w:jc w:val="both"/>
-      </w:pPr>
-      <w:r>
-        <w:rPr>
-          <w:sz w:val="18"/>
-          <w:szCs w:val="18"/>
-          <w:lang w:val="en-IN"/>
-        </w:rPr>
-        <w:t xml:space="preserve">Using a set of parameters that specify the encoding process, the first test, TestGetBucketInfoNonPeriodic, produces an instance of the </w:t>
-      </w:r>
-      <w:r>
-        <w:rPr>
-          <w:sz w:val="18"/>
-          <w:szCs w:val="18"/>
-          <w:lang w:val="en-IN"/>
-        </w:rPr>
-        <w:t>Scalar Encoder</w:t>
-      </w:r>
-      <w:r>
-        <w:rPr>
-          <w:sz w:val="18"/>
-          <w:szCs w:val="18"/>
-          <w:lang w:val="en-IN"/>
-        </w:rPr>
-        <w:t>. The test then looks for a set of scalar values in the bucket information given by the GetBucketInfo function. For values close to the bucket boundaries, outside of the range of valid values, and in the middle of the range of valid values, the test verifies that the bucket information is as expected.</w:t>
-      </w:r>
-      <w:r>
-        <w:t xml:space="preserve"> </w:t>
-      </w:r>
-    </w:p>
-    <w:p>
-      <w:pPr>
-        <w:jc w:val="both"/>
-      </w:pPr>
-    </w:p>
-    <w:p>
-      <w:pPr>
-        <w:jc w:val="both"/>
-        <w:rPr>
-          <w:sz w:val="18"/>
-          <w:szCs w:val="18"/>
-          <w:lang w:val="en-IN"/>
-        </w:rPr>
-      </w:pPr>
-      <w:r>
-        <w:rPr>
-          <w:sz w:val="18"/>
-          <w:szCs w:val="18"/>
-          <w:lang w:val="en-IN"/>
-        </w:rPr>
-        <w:t>The second test, TestGetBucketInfoPeriodic, is similar to the first test but with the Periodic parameter set to true. This means that the encoding process treats the range of scalar values as a periodic range, where values at the upper and lower bounds of the range are considered adjacent. The test checks the bucket information returned by the GetBucketInfo method for a set of scalar values, including values outside of the range of valid values.</w:t>
-      </w:r>
-    </w:p>
-    <w:p>
-      <w:pPr>
-        <w:jc w:val="both"/>
-        <w:rPr>
-          <w:sz w:val="18"/>
-          <w:szCs w:val="18"/>
-          <w:lang w:val="en-IN"/>
-        </w:rPr>
-      </w:pPr>
-    </w:p>
-    <w:p>
-      <w:pPr>
-        <w:jc w:val="both"/>
-        <w:rPr>
-          <w:sz w:val="18"/>
-          <w:szCs w:val="18"/>
-          <w:lang w:val="en-IN"/>
-        </w:rPr>
-      </w:pPr>
-      <w:r>
-        <w:rPr>
-          <w:sz w:val="18"/>
-          <w:szCs w:val="18"/>
-          <w:lang w:val="en-IN"/>
-        </w:rPr>
-        <w:t xml:space="preserve">The </w:t>
-      </w:r>
-      <w:r>
-        <w:rPr>
-          <w:sz w:val="18"/>
-          <w:szCs w:val="18"/>
-          <w:lang w:val="en-IN"/>
-        </w:rPr>
-        <w:t>Console. WriteLine</w:t>
-      </w:r>
-      <w:r>
-        <w:rPr>
-          <w:sz w:val="18"/>
-          <w:szCs w:val="18"/>
-          <w:lang w:val="en-IN"/>
-        </w:rPr>
-        <w:t xml:space="preserve"> statements are used to print the bucket information for each value to the console for debugging purposes. The CollectionAssert.AreEqual statements are used to compare the expected bucket information with the actual bucket information returned by the GetBucketInfo method, and throw an exception if they do not match.</w:t>
-      </w:r>
-    </w:p>
-    <w:p>
-      <w:pPr>
-        <w:jc w:val="both"/>
-        <w:rPr>
-          <w:sz w:val="18"/>
-          <w:szCs w:val="18"/>
-          <w:lang w:val="en-IN"/>
-        </w:rPr>
-      </w:pPr>
-    </w:p>
-    <w:p>
-      <w:pPr>
-        <w:jc w:val="both"/>
-        <w:rPr>
-          <w:sz w:val="18"/>
-          <w:szCs w:val="18"/>
-          <w:lang w:val="en-IN"/>
-        </w:rPr>
-      </w:pPr>
-    </w:p>
-    <w:p>
-      <w:pPr>
-        <w:pStyle w:val="Heading1"/>
+      </w:pPr>
+    </w:p>
+    <w:p>
+      <w:pPr>
+        <w:jc w:val="both"/>
+        <w:rPr>
+          <w:sz w:val="18"/>
+          <w:szCs w:val="18"/>
+          <w:lang w:val="en-IN"/>
+        </w:rPr>
+      </w:pPr>
+      <w:r>
+        <w:rPr>
+          <w:sz w:val="18"/>
+          <w:szCs w:val="18"/>
+          <w:lang w:val="en-IN"/>
+        </w:rPr>
+        <w:t xml:space="preserve">In </w:t>
+      </w:r>
+      <w:r>
+        <w:rPr>
+          <w:sz w:val="18"/>
+          <w:szCs w:val="18"/>
+          <w:lang w:val="en-IN"/>
+        </w:rPr>
+        <w:t xml:space="preserve">Periodic Encoding </w:t>
+      </w:r>
+      <w:r>
+        <w:rPr>
+          <w:sz w:val="18"/>
+          <w:szCs w:val="18"/>
+          <w:lang w:val="en-IN"/>
+        </w:rPr>
+        <w:t>t</w:t>
+      </w:r>
+      <w:r>
+        <w:rPr>
+          <w:sz w:val="18"/>
+          <w:szCs w:val="18"/>
+          <w:lang w:val="en-IN"/>
+        </w:rPr>
+        <w:t>he Scalar Encoder with Buckets supports periodic encoding of values, allowing for better handling of cyclical data. The GetTopDownMapping method generates a mapping of the bucket ranges to a hierarchy of levels, which can be useful for representing cyclical data such as time of day or day of the week.</w:t>
+      </w:r>
+    </w:p>
+    <w:p>
+      <w:pPr>
+        <w:jc w:val="both"/>
+        <w:rPr>
+          <w:sz w:val="18"/>
+          <w:szCs w:val="18"/>
+          <w:lang w:val="en-IN"/>
+        </w:rPr>
+      </w:pPr>
+    </w:p>
+    <w:p>
+      <w:pPr>
+        <w:jc w:val="both"/>
+        <w:rPr>
+          <w:sz w:val="18"/>
+          <w:szCs w:val="18"/>
+          <w:lang w:val="en-IN"/>
+        </w:rPr>
+      </w:pPr>
+      <w:r>
+        <w:rPr>
+          <w:sz w:val="18"/>
+          <w:szCs w:val="18"/>
+          <w:lang w:val="en-IN"/>
+        </w:rPr>
+        <w:t xml:space="preserve">The top-down mapping of the input value to the encoder's buckets is represented via an integer array in this code by the </w:t>
+      </w:r>
+      <w:r>
+        <w:rPr>
+          <w:sz w:val="18"/>
+          <w:szCs w:val="18"/>
+          <w:lang w:val="en-IN"/>
+        </w:rPr>
+        <w:t>public</w:t>
+      </w:r>
+      <w:r>
+        <w:rPr>
+          <w:sz w:val="18"/>
+          <w:szCs w:val="18"/>
+          <w:lang w:val="en-IN"/>
+        </w:rPr>
+        <w:t xml:space="preserve"> method _getTopDownMapping.</w:t>
+      </w:r>
+    </w:p>
+    <w:p>
+      <w:pPr>
+        <w:jc w:val="both"/>
+        <w:rPr>
+          <w:sz w:val="18"/>
+          <w:szCs w:val="18"/>
+          <w:lang w:val="en-IN"/>
+        </w:rPr>
+      </w:pPr>
+    </w:p>
+    <w:p>
+      <w:pPr>
+        <w:jc w:val="both"/>
+        <w:rPr>
+          <w:sz w:val="18"/>
+          <w:szCs w:val="18"/>
+          <w:lang w:val="en-IN"/>
+        </w:rPr>
+      </w:pPr>
+      <w:r>
+        <w:rPr>
+          <w:sz w:val="18"/>
+          <w:szCs w:val="18"/>
+          <w:lang w:val="en-IN"/>
+        </w:rPr>
+        <w:t xml:space="preserve">The three arguments required by the method are input, a Boolean flag indicating whether the encoder is periodic or not, Periodic, and </w:t>
+      </w:r>
+      <w:r>
+        <w:rPr>
+          <w:sz w:val="18"/>
+          <w:szCs w:val="18"/>
+          <w:lang w:val="en-IN"/>
+        </w:rPr>
+        <w:t>N</w:t>
+      </w:r>
+      <w:r>
+        <w:rPr>
+          <w:sz w:val="18"/>
+          <w:szCs w:val="18"/>
+          <w:lang w:val="en-IN"/>
+        </w:rPr>
+        <w:t>umBuckets, which denotes the number of buckets in the encoder.</w:t>
+      </w:r>
+    </w:p>
+    <w:p>
+      <w:pPr>
+        <w:jc w:val="both"/>
+        <w:rPr>
+          <w:sz w:val="18"/>
+          <w:szCs w:val="18"/>
+          <w:lang w:val="en-IN"/>
+        </w:rPr>
+      </w:pPr>
+    </w:p>
+    <w:p>
+      <w:pPr>
+        <w:jc w:val="both"/>
+        <w:rPr>
+          <w:sz w:val="18"/>
+          <w:szCs w:val="18"/>
+          <w:lang w:val="en-IN"/>
+        </w:rPr>
+      </w:pPr>
+      <w:r>
+        <w:rPr>
+          <w:sz w:val="18"/>
+          <w:szCs w:val="18"/>
+          <w:lang w:val="en-IN"/>
+        </w:rPr>
+        <w:t>If Periodic is true, the method first determines the bucket index that the input belongs in before determining the bucket width as 1/</w:t>
+      </w:r>
+      <w:r>
+        <w:rPr>
+          <w:sz w:val="18"/>
+          <w:szCs w:val="18"/>
+          <w:lang w:val="en-IN"/>
+        </w:rPr>
+        <w:t>N</w:t>
+      </w:r>
+      <w:r>
+        <w:rPr>
+          <w:sz w:val="18"/>
+          <w:szCs w:val="18"/>
+          <w:lang w:val="en-IN"/>
+        </w:rPr>
+        <w:t>umBuckets. After that, it loops through each bucket, measures the distance between the input and the one being used, and either sets the appropriate mapping value to 1 (if the distance is less than or equal to half the bucket width) or 0 (if it is greater than that distance).</w:t>
+      </w:r>
+    </w:p>
+    <w:p>
+      <w:pPr>
+        <w:jc w:val="both"/>
         <w:rPr>
           <w:b/>
           <w:bCs/>
           <w:sz w:val="18"/>
           <w:szCs w:val="18"/>
-        </w:rPr>
-      </w:pPr>
-      <w:r>
+          <w:lang w:val="en-IN"/>
+        </w:rPr>
+      </w:pPr>
+    </w:p>
+    <w:p>
+      <w:pPr>
+        <w:jc w:val="both"/>
+        <w:rPr>
+          <w:sz w:val="18"/>
+          <w:szCs w:val="18"/>
+          <w:lang w:val="en-IN"/>
+        </w:rPr>
+      </w:pPr>
+      <w:r>
+        <w:rPr>
+          <w:sz w:val="18"/>
+          <w:szCs w:val="18"/>
+          <w:lang w:val="en-IN"/>
+        </w:rPr>
+        <w:t>If Periodic is false, the method first checks whether the radius parameter is set. If it's not, it calculates the radius as half the bucket width. It then calculates the index of the bucket that the input falls into, and loops through all the buckets. For each bucket, it calculates the distance between the input and the start of the bucket, and sets the corresponding mapping value to 1 if the distance is less than or equal to half the bucket width, or 0 otherwise.</w:t>
+      </w:r>
+    </w:p>
+    <w:p>
+      <w:pPr>
+        <w:jc w:val="both"/>
+        <w:rPr>
+          <w:sz w:val="18"/>
+          <w:szCs w:val="18"/>
+          <w:lang w:val="en-IN"/>
+        </w:rPr>
+      </w:pPr>
+    </w:p>
+    <w:p>
+      <w:pPr>
+        <w:jc w:val="both"/>
+        <w:rPr>
+          <w:sz w:val="18"/>
+          <w:szCs w:val="18"/>
+          <w:lang w:val="en-IN"/>
+        </w:rPr>
+      </w:pPr>
+      <w:r>
+        <w:rPr>
+          <w:sz w:val="18"/>
+          <w:szCs w:val="18"/>
+          <w:lang w:val="en-IN"/>
+        </w:rPr>
+        <w:t>Finally, the method returns the mapping array representing the top-down mapping of the input value to the encoder's buckets.</w:t>
+      </w:r>
+    </w:p>
+    <w:p>
+      <w:pPr>
+        <w:jc w:val="both"/>
+        <w:rPr>
+          <w:sz w:val="18"/>
+          <w:szCs w:val="18"/>
+          <w:lang w:val="en-IN"/>
+        </w:rPr>
+      </w:pPr>
+    </w:p>
+    <w:p>
+      <w:pPr>
+        <w:jc w:val="both"/>
         <w:rPr>
           <w:b/>
           <w:bCs/>
           <w:sz w:val="18"/>
           <w:szCs w:val="18"/>
-        </w:rPr>
-        <w:t>TestCase</w:t>
-      </w:r>
+          <w:lang w:val="en-IN"/>
+        </w:rPr>
+      </w:pPr>
       <w:r>
         <w:rPr>
           <w:b/>
           <w:bCs/>
           <w:sz w:val="18"/>
           <w:szCs w:val="18"/>
-        </w:rPr>
-        <w:t xml:space="preserve"> with </w:t>
-      </w:r>
-      <w:r>
+          <w:lang w:val="en-IN"/>
+        </w:rPr>
+        <w:t>GetBucketInfo:</w:t>
+      </w:r>
+    </w:p>
+    <w:p>
+      <w:pPr>
+        <w:jc w:val="both"/>
         <w:rPr>
           <w:b/>
           <w:bCs/>
           <w:sz w:val="18"/>
           <w:szCs w:val="18"/>
-        </w:rPr>
-        <w:t>R</w:t>
-      </w:r>
-      <w:r>
+          <w:lang w:val="en-IN"/>
+        </w:rPr>
+      </w:pPr>
+    </w:p>
+    <w:p>
+      <w:pPr>
+        <w:jc w:val="both"/>
+        <w:rPr>
+          <w:sz w:val="18"/>
+          <w:szCs w:val="18"/>
+          <w:lang w:val="en-IN"/>
+        </w:rPr>
+      </w:pPr>
+      <w:r>
+        <w:t>T</w:t>
+      </w:r>
+      <w:r>
+        <w:rPr>
+          <w:sz w:val="18"/>
+          <w:szCs w:val="18"/>
+          <w:lang w:val="en-IN"/>
+        </w:rPr>
+        <w:t xml:space="preserve">he code is a unit test for the </w:t>
+      </w:r>
+      <w:r>
+        <w:rPr>
+          <w:sz w:val="18"/>
+          <w:szCs w:val="18"/>
+          <w:lang w:val="en-IN"/>
+        </w:rPr>
+        <w:t>Scalar Encoder</w:t>
+      </w:r>
+      <w:r>
+        <w:rPr>
+          <w:sz w:val="18"/>
+          <w:szCs w:val="18"/>
+          <w:lang w:val="en-IN"/>
+        </w:rPr>
+        <w:t xml:space="preserve"> </w:t>
+      </w:r>
+      <w:r>
+        <w:rPr>
+          <w:sz w:val="18"/>
+          <w:szCs w:val="18"/>
+          <w:lang w:val="en-IN"/>
+        </w:rPr>
+        <w:t>class</w:t>
+      </w:r>
+      <w:r>
+        <w:rPr>
+          <w:sz w:val="18"/>
+          <w:szCs w:val="18"/>
+          <w:lang w:val="en-IN"/>
+        </w:rPr>
+        <w:t xml:space="preserve"> GetBucketInfo function. Using a number of binary bits, the </w:t>
+      </w:r>
+      <w:r>
+        <w:rPr>
+          <w:sz w:val="18"/>
+          <w:szCs w:val="18"/>
+          <w:lang w:val="en-IN"/>
+        </w:rPr>
+        <w:t>Scalar Encoder</w:t>
+      </w:r>
+      <w:r>
+        <w:rPr>
+          <w:sz w:val="18"/>
+          <w:szCs w:val="18"/>
+          <w:lang w:val="en-IN"/>
+        </w:rPr>
+        <w:t xml:space="preserve"> is used to encode scalar values into a sparse distributed representation (SDR). A scalar value is passed into the GetBucketInfo method, which returns details about the bucket into which the data belongs.</w:t>
+      </w:r>
+    </w:p>
+    <w:p>
+      <w:pPr>
+        <w:jc w:val="both"/>
+        <w:rPr>
+          <w:sz w:val="18"/>
+          <w:szCs w:val="18"/>
+          <w:lang w:val="en-IN"/>
+        </w:rPr>
+      </w:pPr>
+    </w:p>
+    <w:p>
+      <w:pPr>
+        <w:jc w:val="both"/>
+      </w:pPr>
+      <w:r>
+        <w:rPr>
+          <w:sz w:val="18"/>
+          <w:szCs w:val="18"/>
+          <w:lang w:val="en-IN"/>
+        </w:rPr>
+        <w:t xml:space="preserve">Using a set of parameters that specify the encoding process, the first test, TestGetBucketInfoNonPeriodic, produces an instance of the </w:t>
+      </w:r>
+      <w:r>
+        <w:rPr>
+          <w:sz w:val="18"/>
+          <w:szCs w:val="18"/>
+          <w:lang w:val="en-IN"/>
+        </w:rPr>
+        <w:t>Scalar Encoder</w:t>
+      </w:r>
+      <w:r>
+        <w:rPr>
+          <w:sz w:val="18"/>
+          <w:szCs w:val="18"/>
+          <w:lang w:val="en-IN"/>
+        </w:rPr>
+        <w:t>. The test then looks for a set of scalar values in the bucket information given by the GetBucketInfo function. For values close to the bucket boundaries, outside of the range of valid values, and in the middle of the range of valid values, the test verifies that the bucket information is as expected.</w:t>
+      </w:r>
+      <w:r>
+        <w:t xml:space="preserve"> </w:t>
+      </w:r>
+    </w:p>
+    <w:p>
+      <w:pPr>
+        <w:jc w:val="both"/>
+      </w:pPr>
+    </w:p>
+    <w:p>
+      <w:pPr>
+        <w:jc w:val="both"/>
+        <w:rPr>
+          <w:sz w:val="18"/>
+          <w:szCs w:val="18"/>
+          <w:lang w:val="en-IN"/>
+        </w:rPr>
+      </w:pPr>
+      <w:r>
+        <w:rPr>
+          <w:sz w:val="18"/>
+          <w:szCs w:val="18"/>
+          <w:lang w:val="en-IN"/>
+        </w:rPr>
+        <w:t xml:space="preserve">The second test, TestGetBucketInfoPeriodic, is similar to the first test but with the Periodic parameter set to true. This means that the encoding process treats the range of scalar values as a periodic range, where values at the upper and lower bounds of the range are </w:t>
+      </w:r>
+      <w:r>
+        <w:rPr>
+          <w:sz w:val="18"/>
+          <w:szCs w:val="18"/>
+          <w:lang w:val="en-IN"/>
+        </w:rPr>
+        <w:lastRenderedPageBreak/>
+        <w:t>considered adjacent. The test checks the bucket information returned by the GetBucketInfo method for a set of scalar values, including values outside of the range of valid values.</w:t>
+      </w:r>
+    </w:p>
+    <w:p>
+      <w:pPr>
+        <w:jc w:val="both"/>
+        <w:rPr>
+          <w:sz w:val="18"/>
+          <w:szCs w:val="18"/>
+          <w:lang w:val="en-IN"/>
+        </w:rPr>
+      </w:pPr>
+    </w:p>
+    <w:p>
+      <w:pPr>
+        <w:jc w:val="both"/>
+        <w:rPr>
+          <w:sz w:val="18"/>
+          <w:szCs w:val="18"/>
+          <w:lang w:val="en-IN"/>
+        </w:rPr>
+      </w:pPr>
+      <w:r>
+        <w:rPr>
+          <w:sz w:val="18"/>
+          <w:szCs w:val="18"/>
+          <w:lang w:val="en-IN"/>
+        </w:rPr>
+        <w:t xml:space="preserve">The </w:t>
+      </w:r>
+      <w:r>
+        <w:rPr>
+          <w:sz w:val="18"/>
+          <w:szCs w:val="18"/>
+          <w:lang w:val="en-IN"/>
+        </w:rPr>
+        <w:t>Console. WriteLine</w:t>
+      </w:r>
+      <w:r>
+        <w:rPr>
+          <w:sz w:val="18"/>
+          <w:szCs w:val="18"/>
+          <w:lang w:val="en-IN"/>
+        </w:rPr>
+        <w:t xml:space="preserve"> statements are used to print the bucket information for each value to the console for debugging purposes. The CollectionAssert.AreEqual statements are used to compare the expected bucket information with the actual bucket information returned by the GetBucketInfo method, and throw an exception if they do not match.</w:t>
+      </w:r>
+    </w:p>
+    <w:p>
+      <w:pPr>
+        <w:jc w:val="both"/>
+        <w:rPr>
+          <w:sz w:val="18"/>
+          <w:szCs w:val="18"/>
+          <w:lang w:val="en-IN"/>
+        </w:rPr>
+      </w:pPr>
+    </w:p>
+    <w:p>
+      <w:pPr>
+        <w:pStyle w:val="Heading1"/>
         <w:rPr>
           <w:b/>
           <w:bCs/>
           <w:sz w:val="18"/>
           <w:szCs w:val="18"/>
         </w:rPr>
-        <w:t>esults</w:t>
-      </w:r>
-      <w:r>
-        <w:rPr>
-          <w:sz w:val="18"/>
-          <w:szCs w:val="18"/>
-        </w:rPr>
-        <w:t xml:space="preserve"> </w:t>
-      </w:r>
-    </w:p>
-    <w:p>
-      <w:pPr>
-        <w:pStyle w:val="Heading2"/>
+      </w:pPr>
+      <w:r>
         <w:rPr>
           <w:b/>
           <w:bCs/>
           <w:sz w:val="18"/>
           <w:szCs w:val="18"/>
         </w:rPr>
-      </w:pPr>
+        <w:t>TestCase</w:t>
+      </w:r>
       <w:r>
         <w:rPr>
           <w:b/>
@@ -5285,7 +5443,7 @@
           <w:sz w:val="18"/>
           <w:szCs w:val="18"/>
         </w:rPr>
-        <w:t>Testcase-ScalarEncoderTests</w:t>
+        <w:t xml:space="preserve"> with </w:t>
       </w:r>
       <w:r>
         <w:rPr>
@@ -5294,236 +5452,32 @@
           <w:sz w:val="18"/>
           <w:szCs w:val="18"/>
         </w:rPr>
-        <w:t>:</w:t>
-      </w:r>
-    </w:p>
-    <w:p>
-      <w:pPr>
-        <w:jc w:val="both"/>
-        <w:rPr>
-          <w:sz w:val="18"/>
-          <w:szCs w:val="18"/>
-        </w:rPr>
-      </w:pPr>
-      <w:r>
-        <w:rPr>
-          <w:sz w:val="18"/>
-          <w:szCs w:val="18"/>
-        </w:rPr>
-        <w:t xml:space="preserve">It Tests the operation of a Scalar Encoder class, which </w:t>
-      </w:r>
-      <w:r>
-        <w:rPr>
-          <w:sz w:val="18"/>
-          <w:szCs w:val="18"/>
-        </w:rPr>
-        <w:t>oversees</w:t>
-      </w:r>
-      <w:r>
-        <w:rPr>
-          <w:sz w:val="18"/>
-          <w:szCs w:val="18"/>
-        </w:rPr>
-        <w:t xml:space="preserve"> converting numerical data into a format that a machine learning algorithm can use.</w:t>
-      </w:r>
-    </w:p>
-    <w:p>
-      <w:pPr>
-        <w:jc w:val="both"/>
-        <w:rPr>
-          <w:sz w:val="18"/>
-          <w:szCs w:val="18"/>
-        </w:rPr>
-      </w:pPr>
-      <w:r>
-        <w:rPr>
-          <w:sz w:val="18"/>
-          <w:szCs w:val="18"/>
-        </w:rPr>
-        <w:t>Four arguments are passed to the Scalar Encoder:</w:t>
-      </w:r>
-    </w:p>
-    <w:p>
-      <w:pPr>
-        <w:jc w:val="both"/>
-        <w:rPr>
-          <w:sz w:val="18"/>
-          <w:szCs w:val="18"/>
-        </w:rPr>
-      </w:pPr>
-      <w:r>
-        <w:rPr>
-          <w:sz w:val="18"/>
-          <w:szCs w:val="18"/>
-        </w:rPr>
-        <w:t>The number of bits used to represent the encoded item is called the width. The width is 25 in this instance.</w:t>
-      </w:r>
-    </w:p>
-    <w:p>
-      <w:pPr>
-        <w:jc w:val="both"/>
-        <w:rPr>
-          <w:sz w:val="18"/>
-          <w:szCs w:val="18"/>
-        </w:rPr>
-      </w:pPr>
-      <w:r>
-        <w:rPr>
-          <w:sz w:val="18"/>
-          <w:szCs w:val="18"/>
-        </w:rPr>
-        <w:t xml:space="preserve">The smallest value that can be encoded is called </w:t>
-      </w:r>
-      <w:r>
-        <w:rPr>
-          <w:sz w:val="18"/>
-          <w:szCs w:val="18"/>
-        </w:rPr>
-        <w:t>MinVal</w:t>
-      </w:r>
-      <w:r>
-        <w:rPr>
-          <w:sz w:val="18"/>
-          <w:szCs w:val="18"/>
-        </w:rPr>
-        <w:t>. The minimum value is set to 1 in this instance.</w:t>
-      </w:r>
-    </w:p>
-    <w:p>
-      <w:pPr>
-        <w:jc w:val="both"/>
-        <w:rPr>
-          <w:sz w:val="18"/>
-          <w:szCs w:val="18"/>
-        </w:rPr>
-      </w:pPr>
-      <w:r>
-        <w:rPr>
-          <w:sz w:val="18"/>
-          <w:szCs w:val="18"/>
-        </w:rPr>
-        <w:lastRenderedPageBreak/>
-        <w:t xml:space="preserve">The most significant value that can be encoded is </w:t>
-      </w:r>
-      <w:r>
-        <w:rPr>
-          <w:sz w:val="18"/>
-          <w:szCs w:val="18"/>
-        </w:rPr>
-        <w:t>MaxVal.</w:t>
-      </w:r>
-      <w:r>
-        <w:rPr>
-          <w:sz w:val="18"/>
-          <w:szCs w:val="18"/>
-        </w:rPr>
-        <w:t xml:space="preserve"> The highest value in this instance is 50.</w:t>
-      </w:r>
-    </w:p>
-    <w:p>
-      <w:pPr>
-        <w:jc w:val="both"/>
-        <w:rPr>
-          <w:sz w:val="18"/>
-          <w:szCs w:val="18"/>
-        </w:rPr>
-      </w:pPr>
-      <w:r>
-        <w:rPr>
-          <w:sz w:val="18"/>
-          <w:szCs w:val="18"/>
-        </w:rPr>
-        <w:t>Radius: The radius of the "smoothing" function that transforms numbers into binary vectors. The radius is set to 2.5 in this instance.</w:t>
-      </w:r>
-    </w:p>
-    <w:p>
-      <w:pPr>
-        <w:jc w:val="both"/>
-        <w:rPr>
-          <w:sz w:val="18"/>
-          <w:szCs w:val="18"/>
-        </w:rPr>
-      </w:pPr>
-      <w:r>
-        <w:rPr>
-          <w:sz w:val="18"/>
-          <w:szCs w:val="18"/>
-        </w:rPr>
-        <w:t>The Data Row attribute is used in the unit test to pass various inputs and anticipated results to the Scalar Encoder class's Encode function.</w:t>
-      </w:r>
-    </w:p>
-    <w:p>
-      <w:pPr>
-        <w:jc w:val="both"/>
-        <w:rPr>
-          <w:sz w:val="18"/>
-          <w:szCs w:val="18"/>
-        </w:rPr>
-      </w:pPr>
-      <w:r>
-        <w:rPr>
-          <w:sz w:val="18"/>
-          <w:szCs w:val="18"/>
-        </w:rPr>
-        <w:t>The Data Row’s first input and anticipated result sets are for an input value of 1.0. An integer array of 25 elements is what is anticipated as the result, with the first 11 elements set to 1 and the rest elements set to 0.</w:t>
-      </w:r>
-    </w:p>
-    <w:p>
-      <w:pPr>
-        <w:jc w:val="both"/>
-        <w:rPr>
-          <w:sz w:val="18"/>
-          <w:szCs w:val="18"/>
-        </w:rPr>
-      </w:pPr>
-      <w:r>
-        <w:rPr>
-          <w:sz w:val="18"/>
-          <w:szCs w:val="18"/>
-        </w:rPr>
-        <w:t>Encoding functions by projecting the input value onto a group of binary bits. The lowest and maximum values define the range of input values that can be encoded, while the width parameter sets the number of bits required for encoding.</w:t>
-      </w:r>
-    </w:p>
-    <w:p>
-      <w:pPr>
-        <w:jc w:val="both"/>
-      </w:pPr>
-      <w:r>
-        <w:rPr>
-          <w:sz w:val="18"/>
-          <w:szCs w:val="18"/>
-        </w:rPr>
-        <w:t>The input value of 1.0 is mapped onto a binary vector of 25 bits because it can be encoded in this particular test case (between 1 and 50). The first 11 bits are set to 1 and the remaining bits are set to 0, after the value of 1.0 is "smoothed" using a Gaussian distribution with a standard deviation of 2.5</w:t>
-      </w:r>
-      <w:r>
-        <w:rPr>
-          <w:sz w:val="18"/>
-          <w:szCs w:val="18"/>
-        </w:rPr>
-        <w:t>.</w:t>
-      </w:r>
-      <w:r>
-        <w:t xml:space="preserve"> </w:t>
-      </w:r>
-    </w:p>
-    <w:p>
-      <w:pPr>
-        <w:jc w:val="both"/>
-        <w:rPr>
-          <w:sz w:val="18"/>
-          <w:szCs w:val="18"/>
-        </w:rPr>
-      </w:pPr>
-    </w:p>
-    <w:p>
-      <w:pPr>
-        <w:pStyle w:val="Heading2"/>
+        <w:t>R</w:t>
+      </w:r>
+      <w:r>
         <w:rPr>
           <w:b/>
           <w:bCs/>
           <w:sz w:val="18"/>
           <w:szCs w:val="18"/>
         </w:rPr>
+        <w:t>esults</w:t>
+      </w:r>
+      <w:r>
+        <w:rPr>
+          <w:sz w:val="18"/>
+          <w:szCs w:val="18"/>
+        </w:rPr>
+        <w:t xml:space="preserve"> </w:t>
+      </w:r>
+    </w:p>
+    <w:p>
+      <w:pPr>
+        <w:pStyle w:val="Heading2"/>
+        <w:rPr>
+          <w:sz w:val="18"/>
+          <w:szCs w:val="18"/>
+        </w:rPr>
       </w:pPr>
       <w:r>
         <w:rPr>
@@ -5532,7 +5486,16 @@
           <w:sz w:val="18"/>
           <w:szCs w:val="18"/>
         </w:rPr>
-        <w:t>Testcase-GetBucketValues:</w:t>
+        <w:t>Testcase-</w:t>
+      </w:r>
+      <w:r>
+        <w:rPr>
+          <w:b/>
+          <w:bCs/>
+          <w:sz w:val="18"/>
+          <w:szCs w:val="18"/>
+        </w:rPr>
+        <w:t>GetBucketValues:</w:t>
       </w:r>
     </w:p>
     <w:p>
@@ -7840,23 +7803,7 @@
           <w:sz w:val="18"/>
           <w:szCs w:val="18"/>
         </w:rPr>
-        <w:t>"Name": "</w:t>
-      </w:r>
-      <w:proofErr w:type="spellStart"/>
-      <w:r>
-        <w:rPr>
-          <w:sz w:val="18"/>
-          <w:szCs w:val="18"/>
-        </w:rPr>
-        <w:t>scalar_periodic</w:t>
-      </w:r>
-      <w:proofErr w:type="spellEnd"/>
-      <w:r>
-        <w:rPr>
-          <w:sz w:val="18"/>
-          <w:szCs w:val="18"/>
-        </w:rPr>
-        <w:t>", the name of the encoder.</w:t>
+        <w:t>"Name": "scalar_periodic", the name of the encoder.</w:t>
       </w:r>
     </w:p>
     <w:p>
@@ -8024,23 +7971,7 @@
           <w:sz w:val="18"/>
           <w:szCs w:val="18"/>
         </w:rPr>
-        <w:t>${outFolder}\\encoded_{input}.</w:t>
-      </w:r>
-      <w:proofErr w:type="spellStart"/>
-      <w:r>
-        <w:rPr>
-          <w:sz w:val="18"/>
-          <w:szCs w:val="18"/>
-        </w:rPr>
-        <w:t>png</w:t>
-      </w:r>
-      <w:proofErr w:type="spellEnd"/>
-      <w:r>
-        <w:rPr>
-          <w:sz w:val="18"/>
-          <w:szCs w:val="18"/>
-        </w:rPr>
-        <w:t>: the filename of the bitmap to be saved.</w:t>
+        <w:t>${outFolder}\\encoded_{input}.png: the filename of the bitmap to be saved.</w:t>
       </w:r>
     </w:p>
     <w:p>
@@ -9794,7 +9725,6 @@
     <w:p>
       <w:pPr>
         <w:pStyle w:val="BodyText"/>
-        <w:ind w:firstLine="0"/>
         <w:rPr>
           <w:sz w:val="18"/>
           <w:szCs w:val="18"/>
@@ -9807,7 +9737,7 @@
           <w:szCs w:val="18"/>
           <w:lang w:val="en-US"/>
         </w:rPr>
-        <w:t xml:space="preserve">In summary, the Scalar Encoder with Buckets implementation offers a practical method for encoding continuous data into a sparse distributed representation appropriate for usage in HTM (Hierarchical Temporal Memory) systems. </w:t>
+        <w:t>In conclusion, the Scalar Encoder with Buckets is an improved version of the Scalar Encoder that overcomes some of its limitations. By mapping input values to continuous ranges of buckets, the Scalar Encoder with Buckets provides better precision in encoding data compared to the Scalar Encoder. The automatic setting of parameters such as the number of buckets and bucket size based on the input data, as well as the generation of a bucket range description, increases the flexibility of the Scalar Encoder with Buckets and makes it easier to adapt to different datasets. Furthermore, by supporting periodic encoding of values, the Scalar Encoder with Buckets can handle cyclical data more effectively.</w:t>
       </w:r>
     </w:p>
     <w:p>
@@ -9826,7 +9756,7 @@
           <w:szCs w:val="18"/>
           <w:lang w:val="en-US"/>
         </w:rPr>
-        <w:t>The Scalar Encoder with Buckets addresses the Scalar Encoder's shortcomings by employing testcases to transform continuous input values to a definite number of buckets, resulting in high precision while encoding data. It is more adaptable to different datasets because it needs the user to manually change parameters like the number of buckets, min/max values, and radius, and it does support periodic encoding of values, which can be an issue for some datasets. To overcome them, we employed the bucket notion.</w:t>
+        <w:t>The methods used in the Scalar Encoder with Buckets, such as ClosenessScores, EncodeIntoArray, decode, GetBucketIndex, GetTopDownMapping, GenerateRangeDescription, and GetBucketValues, all contribute to the improved performance of the encoder. The use of continuous ranges of buckets and the improved encoding scheme enable better precision in encoding data, while the automatic setting of parameters and the bucket range description increase the flexibility of the encoder. The support for periodic encoding of values provides a more effective way of handling cyclical data. Overall, the Scalar Encoder with Buckets is a powerful tool for encoding data and provides a more flexible and precise alternative to the Scalar Encoder.</w:t>
       </w:r>
     </w:p>
     <w:p>
@@ -9845,223 +9775,8 @@
           <w:szCs w:val="18"/>
           <w:lang w:val="en-US"/>
         </w:rPr>
-        <w:t xml:space="preserve"> The Scalar Encoder with Buckets' effective implementation indicates its potential for application in a its potential for application in variety of domains, including anomaly detection, prediction, and </w:t>
-      </w:r>
-      <w:r>
-        <w:rPr>
-          <w:sz w:val="18"/>
-          <w:szCs w:val="18"/>
-          <w:lang w:val="en-US"/>
-        </w:rPr>
-        <w:t>classification.</w:t>
-      </w:r>
-    </w:p>
-    <w:p>
-      <w:pPr>
-        <w:pStyle w:val="BodyText"/>
-        <w:ind w:firstLine="0"/>
-        <w:rPr>
-          <w:sz w:val="18"/>
-          <w:szCs w:val="18"/>
-          <w:lang w:val="en-US"/>
-        </w:rPr>
-      </w:pPr>
-      <w:r>
-        <w:rPr>
-          <w:sz w:val="18"/>
-          <w:szCs w:val="18"/>
-          <w:lang w:val="en-US"/>
-        </w:rPr>
-        <w:t>The test cases performed effectively during the execution of the scalar encoder with buckets. The test cases covered a range of scenarios including encoding and decoding values within the min/max range, decoding values outside of the min/max range, encoding and decoding values with periodicity, and encoding and decoding values with different bit widths. The tests were designed to ensure that the scalar encoder with buckets was functioning as expected and was able to accurately encode and decode scalar values.</w:t>
-      </w:r>
-    </w:p>
-    <w:p>
-      <w:pPr>
-        <w:pStyle w:val="BodyText"/>
-        <w:ind w:firstLine="0"/>
-        <w:rPr>
-          <w:sz w:val="18"/>
-          <w:szCs w:val="18"/>
-          <w:lang w:val="en-US"/>
-        </w:rPr>
-      </w:pPr>
-      <w:r>
-        <w:rPr>
-          <w:sz w:val="18"/>
-          <w:szCs w:val="18"/>
-          <w:lang w:val="en-US"/>
-        </w:rPr>
-        <w:t>Scalar Encoder</w:t>
-      </w:r>
-      <w:r>
-        <w:rPr>
-          <w:sz w:val="18"/>
-          <w:szCs w:val="18"/>
-          <w:lang w:val="en-US"/>
-        </w:rPr>
-        <w:t xml:space="preserve"> class passed all of the test cases, indicating that it is operating appropriately because it delivered the desired outcomes for each input. Scalar values could be encoded into arrays by the encoder and then decoded to their original values by the decoder. It is possible that the </w:t>
-      </w:r>
-      <w:r>
-        <w:rPr>
-          <w:sz w:val="18"/>
-          <w:szCs w:val="18"/>
-          <w:lang w:val="en-US"/>
-        </w:rPr>
-        <w:t>Scalar Encoder</w:t>
-      </w:r>
-      <w:r>
-        <w:rPr>
-          <w:sz w:val="18"/>
-          <w:szCs w:val="18"/>
-          <w:lang w:val="en-US"/>
-        </w:rPr>
-        <w:t xml:space="preserve"> is dependable for encoding and decoding scalar values because the test cases included a variety of inputs, including edge cases</w:t>
-      </w:r>
-      <w:r>
-        <w:rPr>
-          <w:sz w:val="18"/>
-          <w:szCs w:val="18"/>
-          <w:lang w:val="en-US"/>
-        </w:rPr>
-        <w:t>.</w:t>
-      </w:r>
-    </w:p>
-    <w:p>
-      <w:pPr>
-        <w:pStyle w:val="BodyText"/>
-        <w:ind w:firstLine="0"/>
-        <w:rPr>
-          <w:sz w:val="18"/>
-          <w:szCs w:val="18"/>
-          <w:lang w:val="en-US"/>
-        </w:rPr>
-      </w:pPr>
-      <w:r>
-        <w:rPr>
-          <w:sz w:val="18"/>
-          <w:szCs w:val="18"/>
-          <w:lang w:val="en-US"/>
-        </w:rPr>
         <w:t>Overall, the Scalar Encoder with Buckets encodes continuous data in a more flexible and accurate manner, making it a superior choice for many real-world applications.</w:t>
       </w:r>
-    </w:p>
-    <w:p>
-      <w:pPr>
-        <w:pStyle w:val="BodyText"/>
-        <w:ind w:firstLine="0"/>
-        <w:rPr>
-          <w:sz w:val="18"/>
-          <w:szCs w:val="18"/>
-          <w:lang w:val="en-US"/>
-        </w:rPr>
-      </w:pPr>
-    </w:p>
-    <w:p>
-      <w:pPr>
-        <w:pStyle w:val="BodyText"/>
-        <w:ind w:firstLine="0"/>
-        <w:rPr>
-          <w:sz w:val="18"/>
-          <w:szCs w:val="18"/>
-          <w:lang w:val="en-US"/>
-        </w:rPr>
-      </w:pPr>
-      <w:r>
-        <w:rPr>
-          <w:sz w:val="18"/>
-          <w:szCs w:val="18"/>
-          <w:lang w:val="en-US"/>
-        </w:rPr>
-        <w:t xml:space="preserve">. </w:t>
-      </w:r>
-    </w:p>
-    <w:p>
-      <w:pPr>
-        <w:pStyle w:val="BodyText"/>
-        <w:ind w:firstLine="0"/>
-        <w:rPr>
-          <w:sz w:val="18"/>
-          <w:szCs w:val="18"/>
-          <w:lang w:val="en-US"/>
-        </w:rPr>
-      </w:pPr>
-    </w:p>
-    <w:p>
-      <w:pPr>
-        <w:pStyle w:val="BodyText"/>
-        <w:ind w:firstLine="0"/>
-        <w:rPr>
-          <w:sz w:val="18"/>
-          <w:szCs w:val="18"/>
-          <w:lang w:val="en-US"/>
-        </w:rPr>
-      </w:pPr>
-    </w:p>
-    <w:p>
-      <w:pPr>
-        <w:pStyle w:val="BodyText"/>
-        <w:ind w:firstLine="0"/>
-        <w:rPr>
-          <w:sz w:val="18"/>
-          <w:szCs w:val="18"/>
-          <w:lang w:val="en-US"/>
-        </w:rPr>
-      </w:pPr>
-    </w:p>
-    <w:p>
-      <w:pPr>
-        <w:pStyle w:val="BodyText"/>
-        <w:ind w:firstLine="0"/>
-        <w:rPr>
-          <w:sz w:val="18"/>
-          <w:szCs w:val="18"/>
-          <w:lang w:val="en-US"/>
-        </w:rPr>
-      </w:pPr>
-    </w:p>
-    <w:p>
-      <w:pPr>
-        <w:pStyle w:val="BodyText"/>
-        <w:ind w:firstLine="0"/>
-        <w:rPr>
-          <w:sz w:val="18"/>
-          <w:szCs w:val="18"/>
-          <w:lang w:val="en-US"/>
-        </w:rPr>
-      </w:pPr>
-    </w:p>
-    <w:p>
-      <w:pPr>
-        <w:pStyle w:val="BodyText"/>
-        <w:ind w:firstLine="0"/>
-        <w:rPr>
-          <w:sz w:val="18"/>
-          <w:szCs w:val="18"/>
-          <w:lang w:val="en-US"/>
-        </w:rPr>
-      </w:pPr>
-    </w:p>
-    <w:p>
-      <w:pPr>
-        <w:pStyle w:val="BodyText"/>
-        <w:ind w:firstLine="0"/>
-        <w:rPr>
-          <w:sz w:val="18"/>
-          <w:szCs w:val="18"/>
-          <w:lang w:val="en-US"/>
-        </w:rPr>
-      </w:pPr>
-    </w:p>
-    <w:p>
-      <w:pPr>
-        <w:pStyle w:val="BodyText"/>
-        <w:ind w:firstLine="0"/>
-        <w:rPr>
-          <w:sz w:val="18"/>
-          <w:szCs w:val="18"/>
-          <w:lang w:val="en-US"/>
-        </w:rPr>
-      </w:pPr>
     </w:p>
     <w:p>
       <w:pPr>
@@ -10076,7 +9791,6 @@
           <w:b/>
           <w:bCs/>
         </w:rPr>
-        <w:lastRenderedPageBreak/>
         <w:t>Refer</w:t>
       </w:r>
       <w:r>
@@ -10444,6 +10158,7 @@
     </w:tbl>
     <w:p>
       <w:pPr>
+        <w:jc w:val="both"/>
         <w:divId w:val="1855924904"/>
         <w:rPr>
           <w:rFonts w:eastAsia="Times New Roman"/>
@@ -10625,21 +10340,8 @@
             <w:pStyle w:val="Header"/>
           </w:pPr>
           <w:r>
-            <w:t xml:space="preserve">by Damir </w:t>
+            <w:t>by Damir Dobric / Andreas Pech</w:t>
           </w:r>
-          <w:proofErr w:type="spellStart"/>
-          <w:r>
-            <w:t>Dobric</w:t>
-          </w:r>
-          <w:proofErr w:type="spellEnd"/>
-          <w:r>
-            <w:t xml:space="preserve"> / Andreas </w:t>
-          </w:r>
-          <w:proofErr w:type="spellStart"/>
-          <w:r>
-            <w:t>Pech</w:t>
-          </w:r>
-          <w:proofErr w:type="spellEnd"/>
         </w:p>
         <w:p>
           <w:pPr>

</xml_diff>